<commit_message>
Added New assignment popup box
</commit_message>
<xml_diff>
--- a/Richard/Kilder/Tutorials o.l..docx
+++ b/Richard/Kilder/Tutorials o.l..docx
@@ -50,22 +50,53 @@
           <w:t>https://github.com/thomasdevin525/drag-drop-image-gallery/blob/Part_4/index.html?fbclid=IwAR3GDxqLCFr1_6qOrf6qGspF2BxtS9_YdKlts5Qk7YnLJGT1o6ZE-WtMS_g</w:t>
         </w:r>
       </w:hyperlink>
+      <w:hyperlink r:id="rId6" w:history="1"/>
+    </w:p>
+    <w:p/>
+    <w:p>
+      <w:r>
+        <w:t>Google input-form</w:t>
+      </w:r>
+    </w:p>
+    <w:p>
+      <w:pPr>
+        <w:rPr>
+          <w:rStyle w:val="Hyperkobling"/>
+        </w:rPr>
+      </w:pPr>
+      <w:hyperlink r:id="rId7" w:history="1">
+        <w:r>
+          <w:rPr>
+            <w:rStyle w:val="Hyperkobling"/>
+          </w:rPr>
+          <w:t>https://codepen.io/chrisoncode/pen/IdGKH</w:t>
+        </w:r>
+      </w:hyperlink>
+    </w:p>
+    <w:p>
+      <w:pPr>
+        <w:rPr>
+          <w:rStyle w:val="Hyperkobling"/>
+        </w:rPr>
+      </w:pPr>
+    </w:p>
+    <w:p>
+      <w:r>
+        <w:t xml:space="preserve">Input-form v.2 </w:t>
+      </w:r>
       <w:bookmarkStart w:id="0" w:name="_GoBack"/>
       <w:bookmarkEnd w:id="0"/>
-      <w:r>
-        <w:fldChar w:fldCharType="begin"/>
-      </w:r>
-      <w:r>
-        <w:instrText xml:space="preserve"> HYPERLINK "https://www.w3schools.com/css/css_grid_container.asp" </w:instrText>
-      </w:r>
-      <w:r>
-        <w:fldChar w:fldCharType="separate"/>
-      </w:r>
-      <w:r>
-        <w:fldChar w:fldCharType="end"/>
-      </w:r>
     </w:p>
-    <w:p/>
+    <w:p>
+      <w:hyperlink r:id="rId8" w:history="1">
+        <w:r>
+          <w:rPr>
+            <w:rStyle w:val="Hyperkobling"/>
+          </w:rPr>
+          <w:t>https://codepen.io/kylelavery88/pen/adbzLQ</w:t>
+        </w:r>
+      </w:hyperlink>
+    </w:p>
     <w:sectPr>
       <w:pgSz w:w="11906" w:h="16838"/>
       <w:pgMar w:top="1417" w:right="1417" w:bottom="1417" w:left="1417" w:header="708" w:footer="708" w:gutter="0"/>
@@ -199,6 +230,7 @@
     <w:lsdException w:name="HTML Sample" w:semiHidden="1" w:unhideWhenUsed="1"/>
     <w:lsdException w:name="HTML Typewriter" w:semiHidden="1" w:unhideWhenUsed="1"/>
     <w:lsdException w:name="HTML Variable" w:semiHidden="1" w:unhideWhenUsed="1"/>
+    <w:lsdException w:name="Normal Table" w:semiHidden="1" w:unhideWhenUsed="1"/>
     <w:lsdException w:name="annotation subject" w:semiHidden="1" w:unhideWhenUsed="1"/>
     <w:lsdException w:name="No List" w:semiHidden="1" w:unhideWhenUsed="1"/>
     <w:lsdException w:name="Outline List 1" w:semiHidden="1" w:unhideWhenUsed="1"/>
@@ -245,8 +277,10 @@
     <w:lsdException w:name="Table Subtle 2" w:semiHidden="1" w:unhideWhenUsed="1"/>
     <w:lsdException w:name="Table Web 1" w:semiHidden="1" w:unhideWhenUsed="1"/>
     <w:lsdException w:name="Table Web 2" w:semiHidden="1" w:unhideWhenUsed="1"/>
+    <w:lsdException w:name="Table Web 3" w:semiHidden="1" w:unhideWhenUsed="1"/>
     <w:lsdException w:name="Balloon Text" w:semiHidden="1" w:unhideWhenUsed="1"/>
     <w:lsdException w:name="Table Grid" w:uiPriority="39"/>
+    <w:lsdException w:name="Table Theme" w:semiHidden="1" w:unhideWhenUsed="1"/>
     <w:lsdException w:name="Placeholder Text" w:semiHidden="1"/>
     <w:lsdException w:name="No Spacing" w:uiPriority="1" w:qFormat="1"/>
     <w:lsdException w:name="Light Shading" w:uiPriority="60"/>

</xml_diff>